<commit_message>
se volvió a realizar las pruebas con hdtune
</commit_message>
<xml_diff>
--- a/Ejercicio_5/Ejercicio_5.docx
+++ b/Ejercicio_5/Ejercicio_5.docx
@@ -902,9 +902,9 @@
         </w:rPr>
         <w:drawing>
           <wp:inline distT="0" distB="0" distL="0" distR="0">
-            <wp:extent cx="5004030" cy="5080884"/>
-            <wp:effectExtent l="0" t="0" r="6350" b="5715"/>
-            <wp:docPr id="9" name="Imagen 9"/>
+            <wp:extent cx="4829913" cy="4895850"/>
+            <wp:effectExtent l="0" t="0" r="8890" b="0"/>
+            <wp:docPr id="2" name="Imagen 2"/>
             <wp:cNvGraphicFramePr>
               <a:graphicFrameLocks xmlns:a="http://schemas.openxmlformats.org/drawingml/2006/main" noChangeAspect="1"/>
             </wp:cNvGraphicFramePr>
@@ -912,7 +912,7 @@
               <a:graphicData uri="http://schemas.openxmlformats.org/drawingml/2006/picture">
                 <pic:pic xmlns:pic="http://schemas.openxmlformats.org/drawingml/2006/picture">
                   <pic:nvPicPr>
-                    <pic:cNvPr id="9" name="8.JPG"/>
+                    <pic:cNvPr id="2" name="clean file.JPG"/>
                     <pic:cNvPicPr/>
                   </pic:nvPicPr>
                   <pic:blipFill>
@@ -930,7 +930,7 @@
                   <pic:spPr>
                     <a:xfrm>
                       <a:off x="0" y="0"/>
-                      <a:ext cx="5013311" cy="5090307"/>
+                      <a:ext cx="4850527" cy="4916746"/>
                     </a:xfrm>
                     <a:prstGeom prst="rect">
                       <a:avLst/>
@@ -953,6 +953,34 @@
     </w:p>
     <w:p>
       <w:pPr>
+        <w:rPr>
+          <w:b/>
+          <w:sz w:val="24"/>
+          <w:szCs w:val="24"/>
+        </w:rPr>
+      </w:pPr>
+      <w:r>
+        <w:rPr>
+          <w:b/>
+          <w:sz w:val="24"/>
+          <w:szCs w:val="24"/>
+        </w:rPr>
+        <w:br w:type="page"/>
+      </w:r>
+    </w:p>
+    <w:p>
+      <w:pPr>
+        <w:pStyle w:val="Prrafodelista"/>
+        <w:ind w:left="1440"/>
+        <w:rPr>
+          <w:b/>
+          <w:sz w:val="24"/>
+          <w:szCs w:val="24"/>
+        </w:rPr>
+      </w:pPr>
+    </w:p>
+    <w:p>
+      <w:pPr>
         <w:pStyle w:val="Prrafodelista"/>
         <w:numPr>
           <w:ilvl w:val="1"/>
@@ -970,7 +998,6 @@
           <w:sz w:val="24"/>
           <w:szCs w:val="24"/>
         </w:rPr>
-        <w:lastRenderedPageBreak/>
         <w:t xml:space="preserve">Drive </w:t>
       </w:r>
       <w:proofErr w:type="spellStart"/>
@@ -1019,9 +1046,9 @@
         </w:rPr>
         <w:drawing>
           <wp:inline distT="0" distB="0" distL="0" distR="0">
-            <wp:extent cx="5591175" cy="5676900"/>
-            <wp:effectExtent l="0" t="0" r="9525" b="0"/>
-            <wp:docPr id="10" name="Imagen 10"/>
+            <wp:extent cx="4820736" cy="4886325"/>
+            <wp:effectExtent l="0" t="0" r="0" b="0"/>
+            <wp:docPr id="3" name="Imagen 3"/>
             <wp:cNvGraphicFramePr>
               <a:graphicFrameLocks xmlns:a="http://schemas.openxmlformats.org/drawingml/2006/main" noChangeAspect="1"/>
             </wp:cNvGraphicFramePr>
@@ -1029,7 +1056,7 @@
               <a:graphicData uri="http://schemas.openxmlformats.org/drawingml/2006/picture">
                 <pic:pic xmlns:pic="http://schemas.openxmlformats.org/drawingml/2006/picture">
                   <pic:nvPicPr>
-                    <pic:cNvPr id="10" name="9.JPG"/>
+                    <pic:cNvPr id="3" name="clean -bench.JPG"/>
                     <pic:cNvPicPr/>
                   </pic:nvPicPr>
                   <pic:blipFill>
@@ -1047,7 +1074,7 @@
                   <pic:spPr>
                     <a:xfrm>
                       <a:off x="0" y="0"/>
-                      <a:ext cx="5591175" cy="5676900"/>
+                      <a:ext cx="4839370" cy="4905212"/>
                     </a:xfrm>
                     <a:prstGeom prst="rect">
                       <a:avLst/>
@@ -1183,9 +1210,9 @@
         </w:rPr>
         <w:drawing>
           <wp:inline distT="0" distB="0" distL="0" distR="0">
-            <wp:extent cx="5013559" cy="5064980"/>
-            <wp:effectExtent l="0" t="0" r="0" b="2540"/>
-            <wp:docPr id="7" name="Imagen 7"/>
+            <wp:extent cx="4848706" cy="4914900"/>
+            <wp:effectExtent l="0" t="0" r="9525" b="0"/>
+            <wp:docPr id="4" name="Imagen 4"/>
             <wp:cNvGraphicFramePr>
               <a:graphicFrameLocks xmlns:a="http://schemas.openxmlformats.org/drawingml/2006/main" noChangeAspect="1"/>
             </wp:cNvGraphicFramePr>
@@ -1193,7 +1220,127 @@
               <a:graphicData uri="http://schemas.openxmlformats.org/drawingml/2006/picture">
                 <pic:pic xmlns:pic="http://schemas.openxmlformats.org/drawingml/2006/picture">
                   <pic:nvPicPr>
-                    <pic:cNvPr id="7" name="6.JPG"/>
+                    <pic:cNvPr id="4" name="clean file.JPG"/>
+                    <pic:cNvPicPr/>
+                  </pic:nvPicPr>
+                  <pic:blipFill>
+                    <a:blip r:embed="rId6">
+                      <a:extLst>
+                        <a:ext uri="{28A0092B-C50C-407E-A947-70E740481C1C}">
+                          <a14:useLocalDpi xmlns:a14="http://schemas.microsoft.com/office/drawing/2010/main" val="0"/>
+                        </a:ext>
+                      </a:extLst>
+                    </a:blip>
+                    <a:stretch>
+                      <a:fillRect/>
+                    </a:stretch>
+                  </pic:blipFill>
+                  <pic:spPr>
+                    <a:xfrm>
+                      <a:off x="0" y="0"/>
+                      <a:ext cx="4858880" cy="4925213"/>
+                    </a:xfrm>
+                    <a:prstGeom prst="rect">
+                      <a:avLst/>
+                    </a:prstGeom>
+                  </pic:spPr>
+                </pic:pic>
+              </a:graphicData>
+            </a:graphic>
+          </wp:inline>
+        </w:drawing>
+      </w:r>
+    </w:p>
+    <w:p>
+      <w:pPr>
+        <w:pStyle w:val="Prrafodelista"/>
+        <w:ind w:left="1440"/>
+        <w:rPr>
+          <w:b/>
+          <w:sz w:val="24"/>
+          <w:szCs w:val="24"/>
+        </w:rPr>
+      </w:pPr>
+    </w:p>
+    <w:p>
+      <w:pPr>
+        <w:pStyle w:val="Prrafodelista"/>
+        <w:numPr>
+          <w:ilvl w:val="1"/>
+          <w:numId w:val="1"/>
+        </w:numPr>
+        <w:rPr>
+          <w:b/>
+          <w:sz w:val="24"/>
+          <w:szCs w:val="24"/>
+        </w:rPr>
+      </w:pPr>
+      <w:r>
+        <w:rPr>
+          <w:b/>
+          <w:sz w:val="24"/>
+          <w:szCs w:val="24"/>
+        </w:rPr>
+        <w:lastRenderedPageBreak/>
+        <w:t xml:space="preserve">Drive </w:t>
+      </w:r>
+      <w:proofErr w:type="spellStart"/>
+      <w:r>
+        <w:rPr>
+          <w:b/>
+          <w:sz w:val="24"/>
+          <w:szCs w:val="24"/>
+        </w:rPr>
+        <w:t>Benchmark</w:t>
+      </w:r>
+      <w:proofErr w:type="spellEnd"/>
+      <w:r>
+        <w:rPr>
+          <w:b/>
+          <w:sz w:val="24"/>
+          <w:szCs w:val="24"/>
+        </w:rPr>
+        <w:t xml:space="preserve">: </w:t>
+      </w:r>
+      <w:proofErr w:type="spellStart"/>
+      <w:r>
+        <w:rPr>
+          <w:b/>
+          <w:sz w:val="24"/>
+          <w:szCs w:val="24"/>
+        </w:rPr>
+        <w:t>Read</w:t>
+      </w:r>
+      <w:proofErr w:type="spellEnd"/>
+      <w:r>
+        <w:rPr>
+          <w:b/>
+          <w:sz w:val="24"/>
+          <w:szCs w:val="24"/>
+        </w:rPr>
+        <w:br/>
+      </w:r>
+      <w:r>
+        <w:rPr>
+          <w:b/>
+          <w:noProof/>
+          <w:sz w:val="24"/>
+          <w:szCs w:val="24"/>
+          <w:lang w:eastAsia="es-AR"/>
+        </w:rPr>
+        <w:drawing>
+          <wp:inline distT="0" distB="0" distL="0" distR="0">
+            <wp:extent cx="4857750" cy="4882492"/>
+            <wp:effectExtent l="0" t="0" r="0" b="0"/>
+            <wp:docPr id="5" name="Imagen 5"/>
+            <wp:cNvGraphicFramePr>
+              <a:graphicFrameLocks xmlns:a="http://schemas.openxmlformats.org/drawingml/2006/main" noChangeAspect="1"/>
+            </wp:cNvGraphicFramePr>
+            <a:graphic xmlns:a="http://schemas.openxmlformats.org/drawingml/2006/main">
+              <a:graphicData uri="http://schemas.openxmlformats.org/drawingml/2006/picture">
+                <pic:pic xmlns:pic="http://schemas.openxmlformats.org/drawingml/2006/picture">
+                  <pic:nvPicPr>
+                    <pic:cNvPr id="5" name="degr -brench.JPG"/>
                     <pic:cNvPicPr/>
                   </pic:nvPicPr>
                   <pic:blipFill>
@@ -1211,7 +1358,7 @@
                   <pic:spPr>
                     <a:xfrm>
                       <a:off x="0" y="0"/>
-                      <a:ext cx="5025949" cy="5077497"/>
+                      <a:ext cx="4864729" cy="4889507"/>
                     </a:xfrm>
                     <a:prstGeom prst="rect">
                       <a:avLst/>
@@ -1227,7 +1374,6 @@
     <w:p>
       <w:pPr>
         <w:pStyle w:val="Prrafodelista"/>
-        <w:ind w:left="1440"/>
         <w:rPr>
           <w:b/>
           <w:sz w:val="24"/>
@@ -1237,116 +1383,15 @@
     </w:p>
     <w:p>
       <w:pPr>
-        <w:pStyle w:val="Prrafodelista"/>
-        <w:numPr>
-          <w:ilvl w:val="1"/>
-          <w:numId w:val="1"/>
-        </w:numPr>
         <w:rPr>
           <w:b/>
           <w:sz w:val="24"/>
           <w:szCs w:val="24"/>
         </w:rPr>
       </w:pPr>
-      <w:r>
-        <w:rPr>
-          <w:b/>
-          <w:sz w:val="24"/>
-          <w:szCs w:val="24"/>
-        </w:rPr>
-        <w:lastRenderedPageBreak/>
-        <w:t xml:space="preserve">Drive </w:t>
-      </w:r>
-      <w:proofErr w:type="spellStart"/>
-      <w:r>
-        <w:rPr>
-          <w:b/>
-          <w:sz w:val="24"/>
-          <w:szCs w:val="24"/>
-        </w:rPr>
-        <w:t>Benchmark</w:t>
-      </w:r>
-      <w:proofErr w:type="spellEnd"/>
-      <w:r>
-        <w:rPr>
-          <w:b/>
-          <w:sz w:val="24"/>
-          <w:szCs w:val="24"/>
-        </w:rPr>
-        <w:t xml:space="preserve">: </w:t>
-      </w:r>
-      <w:proofErr w:type="spellStart"/>
-      <w:r>
-        <w:rPr>
-          <w:b/>
-          <w:sz w:val="24"/>
-          <w:szCs w:val="24"/>
-        </w:rPr>
-        <w:t>Read</w:t>
-      </w:r>
-      <w:proofErr w:type="spellEnd"/>
-      <w:r>
-        <w:rPr>
-          <w:b/>
-          <w:sz w:val="24"/>
-          <w:szCs w:val="24"/>
-        </w:rPr>
-        <w:br/>
-      </w:r>
-      <w:r>
-        <w:rPr>
-          <w:b/>
-          <w:noProof/>
-          <w:sz w:val="24"/>
-          <w:szCs w:val="24"/>
-          <w:lang w:eastAsia="es-AR"/>
-        </w:rPr>
-        <w:drawing>
-          <wp:inline distT="0" distB="0" distL="0" distR="0">
-            <wp:extent cx="4997233" cy="5057029"/>
-            <wp:effectExtent l="0" t="0" r="0" b="0"/>
-            <wp:docPr id="8" name="Imagen 8"/>
-            <wp:cNvGraphicFramePr>
-              <a:graphicFrameLocks xmlns:a="http://schemas.openxmlformats.org/drawingml/2006/main" noChangeAspect="1"/>
-            </wp:cNvGraphicFramePr>
-            <a:graphic xmlns:a="http://schemas.openxmlformats.org/drawingml/2006/main">
-              <a:graphicData uri="http://schemas.openxmlformats.org/drawingml/2006/picture">
-                <pic:pic xmlns:pic="http://schemas.openxmlformats.org/drawingml/2006/picture">
-                  <pic:nvPicPr>
-                    <pic:cNvPr id="8" name="7.JPG"/>
-                    <pic:cNvPicPr/>
-                  </pic:nvPicPr>
-                  <pic:blipFill>
-                    <a:blip r:embed="rId9">
-                      <a:extLst>
-                        <a:ext uri="{28A0092B-C50C-407E-A947-70E740481C1C}">
-                          <a14:useLocalDpi xmlns:a14="http://schemas.microsoft.com/office/drawing/2010/main" val="0"/>
-                        </a:ext>
-                      </a:extLst>
-                    </a:blip>
-                    <a:stretch>
-                      <a:fillRect/>
-                    </a:stretch>
-                  </pic:blipFill>
-                  <pic:spPr>
-                    <a:xfrm>
-                      <a:off x="0" y="0"/>
-                      <a:ext cx="5004531" cy="5064415"/>
-                    </a:xfrm>
-                    <a:prstGeom prst="rect">
-                      <a:avLst/>
-                    </a:prstGeom>
-                  </pic:spPr>
-                </pic:pic>
-              </a:graphicData>
-            </a:graphic>
-          </wp:inline>
-        </w:drawing>
-      </w:r>
     </w:p>
     <w:p>
       <w:pPr>
-        <w:pStyle w:val="Prrafodelista"/>
         <w:rPr>
           <w:b/>
           <w:sz w:val="24"/>
@@ -1683,17 +1728,7 @@
                 <w:sz w:val="20"/>
                 <w:szCs w:val="20"/>
               </w:rPr>
-              <w:t>KB</w:t>
-            </w:r>
-            <w:r>
-              <w:rPr>
-                <w:rFonts w:ascii="Arial" w:hAnsi="Arial" w:cs="Arial"/>
-                <w:bCs/>
-                <w:color w:val="000000"/>
-                <w:sz w:val="20"/>
-                <w:szCs w:val="20"/>
-              </w:rPr>
-              <w:t>/s</w:t>
+              <w:t>KB/s</w:t>
             </w:r>
           </w:p>
         </w:tc>
@@ -1725,7 +1760,7 @@
                 <w:sz w:val="20"/>
                 <w:szCs w:val="20"/>
               </w:rPr>
-              <w:t>16912</w:t>
+              <w:t>18355</w:t>
             </w:r>
           </w:p>
         </w:tc>
@@ -1757,7 +1792,7 @@
                 <w:sz w:val="20"/>
                 <w:szCs w:val="20"/>
               </w:rPr>
-              <w:t>20006</w:t>
+              <w:t>17753</w:t>
             </w:r>
           </w:p>
         </w:tc>
@@ -1894,7 +1929,7 @@
                 <w:sz w:val="20"/>
                 <w:szCs w:val="20"/>
               </w:rPr>
-              <w:t>60</w:t>
+              <w:t>39</w:t>
             </w:r>
           </w:p>
         </w:tc>
@@ -1926,7 +1961,7 @@
                 <w:sz w:val="20"/>
                 <w:szCs w:val="20"/>
               </w:rPr>
-              <w:t>48</w:t>
+              <w:t>50</w:t>
             </w:r>
           </w:p>
         </w:tc>
@@ -2075,7 +2110,7 @@
                 <w:sz w:val="20"/>
                 <w:szCs w:val="20"/>
               </w:rPr>
-              <w:t>56</w:t>
+              <w:t>85</w:t>
             </w:r>
           </w:p>
         </w:tc>
@@ -2107,7 +2142,7 @@
                 <w:sz w:val="20"/>
                 <w:szCs w:val="20"/>
               </w:rPr>
-              <w:t>49</w:t>
+              <w:t>69</w:t>
             </w:r>
           </w:p>
         </w:tc>
@@ -2236,17 +2271,7 @@
                 <w:sz w:val="20"/>
                 <w:szCs w:val="20"/>
               </w:rPr>
-              <w:t>KB</w:t>
-            </w:r>
-            <w:r>
-              <w:rPr>
-                <w:rFonts w:ascii="Arial" w:hAnsi="Arial" w:cs="Arial"/>
-                <w:bCs/>
-                <w:color w:val="000000"/>
-                <w:sz w:val="20"/>
-                <w:szCs w:val="20"/>
-              </w:rPr>
-              <w:t>/s</w:t>
+              <w:t>KB/s</w:t>
             </w:r>
           </w:p>
         </w:tc>
@@ -2278,7 +2303,7 @@
                 <w:sz w:val="20"/>
                 <w:szCs w:val="20"/>
               </w:rPr>
-              <w:t>8455</w:t>
+              <w:t>11322</w:t>
             </w:r>
           </w:p>
         </w:tc>
@@ -2310,7 +2335,7 @@
                 <w:sz w:val="20"/>
                 <w:szCs w:val="20"/>
               </w:rPr>
-              <w:t>13258</w:t>
+              <w:t>11278</w:t>
             </w:r>
           </w:p>
         </w:tc>
@@ -2446,7 +2471,7 @@
                 <w:sz w:val="20"/>
                 <w:szCs w:val="20"/>
               </w:rPr>
-              <w:t>18</w:t>
+              <w:t>10</w:t>
             </w:r>
           </w:p>
         </w:tc>
@@ -2478,7 +2503,7 @@
                 <w:sz w:val="20"/>
                 <w:szCs w:val="20"/>
               </w:rPr>
-              <w:t>26</w:t>
+              <w:t>17</w:t>
             </w:r>
           </w:p>
         </w:tc>
@@ -2640,7 +2665,7 @@
                 <w:sz w:val="20"/>
                 <w:szCs w:val="20"/>
               </w:rPr>
-              <w:t>15</w:t>
+              <w:t>13</w:t>
             </w:r>
           </w:p>
         </w:tc>
@@ -2675,7 +2700,7 @@
                 <w:sz w:val="20"/>
                 <w:szCs w:val="20"/>
               </w:rPr>
-              <w:t>22</w:t>
+              <w:t>16</w:t>
             </w:r>
           </w:p>
         </w:tc>
@@ -2712,15 +2737,6 @@
                 <w:szCs w:val="20"/>
               </w:rPr>
             </w:pPr>
-            <w:r>
-              <w:rPr>
-                <w:rFonts w:ascii="Arial" w:hAnsi="Arial" w:cs="Arial"/>
-                <w:color w:val="000000"/>
-                <w:sz w:val="20"/>
-                <w:szCs w:val="20"/>
-              </w:rPr>
-              <w:t xml:space="preserve">File </w:t>
-            </w:r>
             <w:proofErr w:type="spellStart"/>
             <w:r>
               <w:rPr>
@@ -2847,7 +2863,7 @@
                 <w:sz w:val="20"/>
                 <w:szCs w:val="20"/>
               </w:rPr>
-              <w:t>1.9</w:t>
+              <w:t>3.4</w:t>
             </w:r>
           </w:p>
         </w:tc>
@@ -2885,7 +2901,7 @@
                 <w:sz w:val="20"/>
                 <w:szCs w:val="20"/>
               </w:rPr>
-              <w:t>1.6</w:t>
+              <w:t>1.7</w:t>
             </w:r>
           </w:p>
         </w:tc>
@@ -3040,7 +3056,7 @@
                 <w:sz w:val="20"/>
                 <w:szCs w:val="20"/>
               </w:rPr>
-              <w:t>33.1</w:t>
+              <w:t>32.4</w:t>
             </w:r>
           </w:p>
         </w:tc>
@@ -3078,7 +3094,7 @@
                 <w:sz w:val="20"/>
                 <w:szCs w:val="20"/>
               </w:rPr>
-              <w:t>18.8</w:t>
+              <w:t>19</w:t>
             </w:r>
           </w:p>
         </w:tc>
@@ -3232,7 +3248,7 @@
                 <w:sz w:val="20"/>
                 <w:szCs w:val="20"/>
               </w:rPr>
-              <w:t>24.8</w:t>
+              <w:t>25.1</w:t>
             </w:r>
           </w:p>
         </w:tc>
@@ -3270,7 +3286,7 @@
                 <w:sz w:val="20"/>
                 <w:szCs w:val="20"/>
               </w:rPr>
-              <w:t>12.1</w:t>
+              <w:t>14.4</w:t>
             </w:r>
           </w:p>
         </w:tc>
@@ -3415,7 +3431,7 @@
                 <w:sz w:val="20"/>
                 <w:szCs w:val="20"/>
               </w:rPr>
-              <w:t>3.87</w:t>
+              <w:t>3.33</w:t>
             </w:r>
           </w:p>
         </w:tc>
@@ -3453,7 +3469,7 @@
                 <w:sz w:val="20"/>
                 <w:szCs w:val="20"/>
               </w:rPr>
-              <w:t>3.70</w:t>
+              <w:t>4.45</w:t>
             </w:r>
           </w:p>
         </w:tc>
@@ -3581,17 +3597,7 @@
                 <w:sz w:val="20"/>
                 <w:szCs w:val="20"/>
               </w:rPr>
-              <w:t>MB</w:t>
-            </w:r>
-            <w:r>
-              <w:rPr>
-                <w:rFonts w:ascii="Arial" w:hAnsi="Arial" w:cs="Arial"/>
-                <w:bCs/>
-                <w:color w:val="000000"/>
-                <w:sz w:val="20"/>
-                <w:szCs w:val="20"/>
-              </w:rPr>
-              <w:t>/s</w:t>
+              <w:t>MB/s</w:t>
             </w:r>
           </w:p>
         </w:tc>
@@ -3629,7 +3635,7 @@
                 <w:sz w:val="20"/>
                 <w:szCs w:val="20"/>
               </w:rPr>
-              <w:t>25.2</w:t>
+              <w:t>21.5</w:t>
             </w:r>
           </w:p>
         </w:tc>
@@ -3667,7 +3673,7 @@
                 <w:sz w:val="20"/>
                 <w:szCs w:val="20"/>
               </w:rPr>
-              <w:t>24.9</w:t>
+              <w:t>22.4</w:t>
             </w:r>
           </w:p>
         </w:tc>
@@ -3675,28 +3681,109 @@
     </w:tbl>
     <w:p>
       <w:pPr>
-        <w:rPr>
-          <w:b/>
+        <w:pStyle w:val="Prrafodelista"/>
+        <w:numPr>
+          <w:ilvl w:val="0"/>
+          <w:numId w:val="2"/>
+        </w:numPr>
+        <w:rPr>
           <w:sz w:val="24"/>
           <w:szCs w:val="24"/>
         </w:rPr>
       </w:pPr>
-    </w:p>
-    <w:p>
-      <w:pPr>
-        <w:rPr>
-          <w:b/>
-          <w:sz w:val="24"/>
-          <w:szCs w:val="24"/>
-        </w:rPr>
-      </w:pPr>
-      <w:r>
-        <w:rPr>
-          <w:b/>
-          <w:sz w:val="24"/>
-          <w:szCs w:val="24"/>
-        </w:rPr>
-        <w:br w:type="page"/>
+      <w:r>
+        <w:rPr>
+          <w:b/>
+          <w:sz w:val="24"/>
+          <w:szCs w:val="24"/>
+        </w:rPr>
+        <w:lastRenderedPageBreak/>
+        <w:t>El comportamiento del RAID en estado normal y estado degradado fue el mismo. En caso de que no lo haya sido indique si el comportamiento que se produjo fue el que pensó que se iba a producir</w:t>
+      </w:r>
+      <w:r>
+        <w:rPr>
+          <w:b/>
+          <w:sz w:val="24"/>
+          <w:szCs w:val="24"/>
+        </w:rPr>
+        <w:br/>
+      </w:r>
+      <w:r>
+        <w:rPr>
+          <w:sz w:val="24"/>
+          <w:szCs w:val="24"/>
+        </w:rPr>
+        <w:t>El comportamiento no fue el mismo</w:t>
+      </w:r>
+      <w:r>
+        <w:rPr>
+          <w:sz w:val="24"/>
+          <w:szCs w:val="24"/>
+        </w:rPr>
+        <w:t>, porque e</w:t>
+      </w:r>
+      <w:r>
+        <w:rPr>
+          <w:sz w:val="24"/>
+          <w:szCs w:val="24"/>
+        </w:rPr>
+        <w:t xml:space="preserve">n este caso el sistema </w:t>
+      </w:r>
+      <w:r>
+        <w:rPr>
+          <w:sz w:val="24"/>
+          <w:szCs w:val="24"/>
+        </w:rPr>
+        <w:t>pasó a una “Operación degradada”,</w:t>
+      </w:r>
+      <w:r>
+        <w:rPr>
+          <w:sz w:val="24"/>
+          <w:szCs w:val="24"/>
+        </w:rPr>
+        <w:t xml:space="preserve"> </w:t>
+      </w:r>
+      <w:r>
+        <w:rPr>
+          <w:sz w:val="24"/>
+          <w:szCs w:val="24"/>
+        </w:rPr>
+        <w:t>es decir</w:t>
+      </w:r>
+      <w:r>
+        <w:rPr>
+          <w:sz w:val="24"/>
+          <w:szCs w:val="24"/>
+        </w:rPr>
+        <w:t xml:space="preserve"> tiene un disco menos y el hardware que queda</w:t>
+      </w:r>
+      <w:r>
+        <w:rPr>
+          <w:sz w:val="24"/>
+          <w:szCs w:val="24"/>
+        </w:rPr>
+        <w:t xml:space="preserve"> </w:t>
+      </w:r>
+      <w:r>
+        <w:rPr>
+          <w:sz w:val="24"/>
+          <w:szCs w:val="24"/>
+        </w:rPr>
+        <w:t>func</w:t>
+      </w:r>
+      <w:r>
+        <w:rPr>
+          <w:sz w:val="24"/>
+          <w:szCs w:val="24"/>
+        </w:rPr>
+        <w:t>ionando tiene que compensar esta pérdida y esto se ve reflejado en las pruebas de performance.</w:t>
+      </w:r>
+      <w:r>
+        <w:rPr>
+          <w:sz w:val="24"/>
+          <w:szCs w:val="24"/>
+        </w:rPr>
+        <w:br/>
       </w:r>
     </w:p>
     <w:p>
@@ -3707,6 +3794,7 @@
           <w:numId w:val="2"/>
         </w:numPr>
         <w:rPr>
+          <w:b/>
           <w:sz w:val="24"/>
           <w:szCs w:val="24"/>
         </w:rPr>
@@ -3717,8 +3805,7 @@
           <w:sz w:val="24"/>
           <w:szCs w:val="24"/>
         </w:rPr>
-        <w:lastRenderedPageBreak/>
-        <w:t>El comportamiento del RAID en estado normal y estado degradado fue el mismo. En caso de que no lo haya sido indique si el comportamiento que se produjo fue el que pensó que se iba a producir</w:t>
+        <w:t>A qué se debe el comportamiento que mostró el RAID.</w:t>
       </w:r>
       <w:r>
         <w:rPr>
@@ -3733,113 +3820,6 @@
           <w:sz w:val="24"/>
           <w:szCs w:val="24"/>
         </w:rPr>
-        <w:t>El comportamiento no fue el mismo</w:t>
-      </w:r>
-      <w:r>
-        <w:rPr>
-          <w:sz w:val="24"/>
-          <w:szCs w:val="24"/>
-        </w:rPr>
-        <w:t>, porque e</w:t>
-      </w:r>
-      <w:r>
-        <w:rPr>
-          <w:sz w:val="24"/>
-          <w:szCs w:val="24"/>
-        </w:rPr>
-        <w:t xml:space="preserve">n este caso el sistema </w:t>
-      </w:r>
-      <w:r>
-        <w:rPr>
-          <w:sz w:val="24"/>
-          <w:szCs w:val="24"/>
-        </w:rPr>
-        <w:t>pasó a una “Operación degradada”,</w:t>
-      </w:r>
-      <w:r>
-        <w:rPr>
-          <w:sz w:val="24"/>
-          <w:szCs w:val="24"/>
-        </w:rPr>
-        <w:t xml:space="preserve"> </w:t>
-      </w:r>
-      <w:r>
-        <w:rPr>
-          <w:sz w:val="24"/>
-          <w:szCs w:val="24"/>
-        </w:rPr>
-        <w:t>es decir</w:t>
-      </w:r>
-      <w:r>
-        <w:rPr>
-          <w:sz w:val="24"/>
-          <w:szCs w:val="24"/>
-        </w:rPr>
-        <w:t xml:space="preserve"> tiene un disco menos y el hardware que queda</w:t>
-      </w:r>
-      <w:r>
-        <w:rPr>
-          <w:sz w:val="24"/>
-          <w:szCs w:val="24"/>
-        </w:rPr>
-        <w:t xml:space="preserve"> </w:t>
-      </w:r>
-      <w:r>
-        <w:rPr>
-          <w:sz w:val="24"/>
-          <w:szCs w:val="24"/>
-        </w:rPr>
-        <w:t>func</w:t>
-      </w:r>
-      <w:r>
-        <w:rPr>
-          <w:sz w:val="24"/>
-          <w:szCs w:val="24"/>
-        </w:rPr>
-        <w:t>ionando tiene que compensar esta pérdida y esto se ve reflejado en las pruebas de performance.</w:t>
-      </w:r>
-      <w:r>
-        <w:rPr>
-          <w:sz w:val="24"/>
-          <w:szCs w:val="24"/>
-        </w:rPr>
-        <w:br/>
-      </w:r>
-    </w:p>
-    <w:p>
-      <w:pPr>
-        <w:pStyle w:val="Prrafodelista"/>
-        <w:numPr>
-          <w:ilvl w:val="0"/>
-          <w:numId w:val="2"/>
-        </w:numPr>
-        <w:rPr>
-          <w:b/>
-          <w:sz w:val="24"/>
-          <w:szCs w:val="24"/>
-        </w:rPr>
-      </w:pPr>
-      <w:r>
-        <w:rPr>
-          <w:b/>
-          <w:sz w:val="24"/>
-          <w:szCs w:val="24"/>
-        </w:rPr>
-        <w:t>A qué se debe el comportamiento que mostró el RAID.</w:t>
-      </w:r>
-      <w:r>
-        <w:rPr>
-          <w:b/>
-          <w:sz w:val="24"/>
-          <w:szCs w:val="24"/>
-        </w:rPr>
-        <w:br/>
-      </w:r>
-      <w:r>
-        <w:rPr>
-          <w:sz w:val="24"/>
-          <w:szCs w:val="24"/>
-        </w:rPr>
         <w:t>C</w:t>
       </w:r>
       <w:r>
@@ -3877,14 +3857,63 @@
           <w:sz w:val="24"/>
           <w:szCs w:val="24"/>
         </w:rPr>
-        <w:t xml:space="preserve"> por cada operación de lectura el sistema tiene que “calcular” que datos son los que estaban en el disco o los discos que se perdieron y esto </w:t>
-      </w:r>
-      <w:r>
-        <w:rPr>
-          <w:sz w:val="24"/>
-          <w:szCs w:val="24"/>
-        </w:rPr>
-        <w:t>es pérdida de tiempo y afecta al performance.</w:t>
+        <w:t xml:space="preserve"> por cada operación de lectura</w:t>
+      </w:r>
+      <w:r>
+        <w:rPr>
+          <w:sz w:val="24"/>
+          <w:szCs w:val="24"/>
+        </w:rPr>
+        <w:t xml:space="preserve"> el sistema tiene que calcular</w:t>
+      </w:r>
+      <w:r>
+        <w:rPr>
+          <w:sz w:val="24"/>
+          <w:szCs w:val="24"/>
+        </w:rPr>
+        <w:t xml:space="preserve"> que datos son los que estaban en el disco </w:t>
+      </w:r>
+      <w:r>
+        <w:rPr>
+          <w:sz w:val="24"/>
+          <w:szCs w:val="24"/>
+        </w:rPr>
+        <w:t xml:space="preserve">y esta pérdida se refleja en el aumento de IOPS </w:t>
+      </w:r>
+      <w:r>
+        <w:rPr>
+          <w:sz w:val="24"/>
+          <w:szCs w:val="24"/>
+        </w:rPr>
+        <w:t xml:space="preserve">para la lectura </w:t>
+      </w:r>
+      <w:r>
+        <w:rPr>
+          <w:sz w:val="24"/>
+          <w:szCs w:val="24"/>
+        </w:rPr>
+        <w:t xml:space="preserve">en el raid degradado. En cuanto a la escritura aumenta los IOPS dado que ahora no </w:t>
+      </w:r>
+      <w:r>
+        <w:rPr>
+          <w:sz w:val="24"/>
+          <w:szCs w:val="24"/>
+        </w:rPr>
+        <w:t>hace</w:t>
+      </w:r>
+      <w:r>
+        <w:rPr>
+          <w:sz w:val="24"/>
+          <w:szCs w:val="24"/>
+        </w:rPr>
+        <w:t xml:space="preserve"> el cálculo</w:t>
+      </w:r>
+      <w:r>
+        <w:rPr>
+          <w:sz w:val="24"/>
+          <w:szCs w:val="24"/>
+        </w:rPr>
+        <w:t xml:space="preserve"> de la paridad para la redundancia.</w:t>
       </w:r>
       <w:bookmarkStart w:id="0" w:name="_GoBack"/>
       <w:bookmarkEnd w:id="0"/>

</xml_diff>

<commit_message>
corregido imagen y titulo
</commit_message>
<xml_diff>
--- a/Ejercicio_5/Ejercicio_5.docx
+++ b/Ejercicio_5/Ejercicio_5.docx
@@ -172,8 +172,10 @@
           <w:sz w:val="56"/>
           <w:szCs w:val="56"/>
         </w:rPr>
-        <w:t>Ejercicio 4</w:t>
-      </w:r>
+        <w:t>Ejercicio 5</w:t>
+      </w:r>
+      <w:bookmarkStart w:id="0" w:name="_GoBack"/>
+      <w:bookmarkEnd w:id="0"/>
     </w:p>
     <w:p>
       <w:pPr>
@@ -902,9 +904,9 @@
         </w:rPr>
         <w:drawing>
           <wp:inline distT="0" distB="0" distL="0" distR="0">
-            <wp:extent cx="4829913" cy="4895850"/>
-            <wp:effectExtent l="0" t="0" r="8890" b="0"/>
-            <wp:docPr id="2" name="Imagen 2"/>
+            <wp:extent cx="4858103" cy="4924425"/>
+            <wp:effectExtent l="0" t="0" r="0" b="0"/>
+            <wp:docPr id="6" name="Imagen 6"/>
             <wp:cNvGraphicFramePr>
               <a:graphicFrameLocks xmlns:a="http://schemas.openxmlformats.org/drawingml/2006/main" noChangeAspect="1"/>
             </wp:cNvGraphicFramePr>
@@ -912,7 +914,7 @@
               <a:graphicData uri="http://schemas.openxmlformats.org/drawingml/2006/picture">
                 <pic:pic xmlns:pic="http://schemas.openxmlformats.org/drawingml/2006/picture">
                   <pic:nvPicPr>
-                    <pic:cNvPr id="2" name="clean file.JPG"/>
+                    <pic:cNvPr id="6" name="clean file.JPG"/>
                     <pic:cNvPicPr/>
                   </pic:nvPicPr>
                   <pic:blipFill>
@@ -930,7 +932,7 @@
                   <pic:spPr>
                     <a:xfrm>
                       <a:off x="0" y="0"/>
-                      <a:ext cx="4850527" cy="4916746"/>
+                      <a:ext cx="4864000" cy="4930403"/>
                     </a:xfrm>
                     <a:prstGeom prst="rect">
                       <a:avLst/>
@@ -1046,9 +1048,9 @@
         </w:rPr>
         <w:drawing>
           <wp:inline distT="0" distB="0" distL="0" distR="0">
-            <wp:extent cx="4820736" cy="4886325"/>
-            <wp:effectExtent l="0" t="0" r="0" b="0"/>
-            <wp:docPr id="3" name="Imagen 3"/>
+            <wp:extent cx="4830134" cy="4895850"/>
+            <wp:effectExtent l="0" t="0" r="8890" b="0"/>
+            <wp:docPr id="7" name="Imagen 7"/>
             <wp:cNvGraphicFramePr>
               <a:graphicFrameLocks xmlns:a="http://schemas.openxmlformats.org/drawingml/2006/main" noChangeAspect="1"/>
             </wp:cNvGraphicFramePr>
@@ -1056,7 +1058,7 @@
               <a:graphicData uri="http://schemas.openxmlformats.org/drawingml/2006/picture">
                 <pic:pic xmlns:pic="http://schemas.openxmlformats.org/drawingml/2006/picture">
                   <pic:nvPicPr>
-                    <pic:cNvPr id="3" name="clean -bench.JPG"/>
+                    <pic:cNvPr id="7" name="clean -bench.JPG"/>
                     <pic:cNvPicPr/>
                   </pic:nvPicPr>
                   <pic:blipFill>
@@ -1074,7 +1076,7 @@
                   <pic:spPr>
                     <a:xfrm>
                       <a:off x="0" y="0"/>
-                      <a:ext cx="4839370" cy="4905212"/>
+                      <a:ext cx="4834865" cy="4900646"/>
                     </a:xfrm>
                     <a:prstGeom prst="rect">
                       <a:avLst/>
@@ -1210,9 +1212,9 @@
         </w:rPr>
         <w:drawing>
           <wp:inline distT="0" distB="0" distL="0" distR="0">
-            <wp:extent cx="4848706" cy="4914900"/>
-            <wp:effectExtent l="0" t="0" r="9525" b="0"/>
-            <wp:docPr id="4" name="Imagen 4"/>
+            <wp:extent cx="4848225" cy="4897613"/>
+            <wp:effectExtent l="0" t="0" r="0" b="0"/>
+            <wp:docPr id="8" name="Imagen 8"/>
             <wp:cNvGraphicFramePr>
               <a:graphicFrameLocks xmlns:a="http://schemas.openxmlformats.org/drawingml/2006/main" noChangeAspect="1"/>
             </wp:cNvGraphicFramePr>
@@ -1220,127 +1222,7 @@
               <a:graphicData uri="http://schemas.openxmlformats.org/drawingml/2006/picture">
                 <pic:pic xmlns:pic="http://schemas.openxmlformats.org/drawingml/2006/picture">
                   <pic:nvPicPr>
-                    <pic:cNvPr id="4" name="clean file.JPG"/>
-                    <pic:cNvPicPr/>
-                  </pic:nvPicPr>
-                  <pic:blipFill>
-                    <a:blip r:embed="rId6">
-                      <a:extLst>
-                        <a:ext uri="{28A0092B-C50C-407E-A947-70E740481C1C}">
-                          <a14:useLocalDpi xmlns:a14="http://schemas.microsoft.com/office/drawing/2010/main" val="0"/>
-                        </a:ext>
-                      </a:extLst>
-                    </a:blip>
-                    <a:stretch>
-                      <a:fillRect/>
-                    </a:stretch>
-                  </pic:blipFill>
-                  <pic:spPr>
-                    <a:xfrm>
-                      <a:off x="0" y="0"/>
-                      <a:ext cx="4858880" cy="4925213"/>
-                    </a:xfrm>
-                    <a:prstGeom prst="rect">
-                      <a:avLst/>
-                    </a:prstGeom>
-                  </pic:spPr>
-                </pic:pic>
-              </a:graphicData>
-            </a:graphic>
-          </wp:inline>
-        </w:drawing>
-      </w:r>
-    </w:p>
-    <w:p>
-      <w:pPr>
-        <w:pStyle w:val="Prrafodelista"/>
-        <w:ind w:left="1440"/>
-        <w:rPr>
-          <w:b/>
-          <w:sz w:val="24"/>
-          <w:szCs w:val="24"/>
-        </w:rPr>
-      </w:pPr>
-    </w:p>
-    <w:p>
-      <w:pPr>
-        <w:pStyle w:val="Prrafodelista"/>
-        <w:numPr>
-          <w:ilvl w:val="1"/>
-          <w:numId w:val="1"/>
-        </w:numPr>
-        <w:rPr>
-          <w:b/>
-          <w:sz w:val="24"/>
-          <w:szCs w:val="24"/>
-        </w:rPr>
-      </w:pPr>
-      <w:r>
-        <w:rPr>
-          <w:b/>
-          <w:sz w:val="24"/>
-          <w:szCs w:val="24"/>
-        </w:rPr>
-        <w:lastRenderedPageBreak/>
-        <w:t xml:space="preserve">Drive </w:t>
-      </w:r>
-      <w:proofErr w:type="spellStart"/>
-      <w:r>
-        <w:rPr>
-          <w:b/>
-          <w:sz w:val="24"/>
-          <w:szCs w:val="24"/>
-        </w:rPr>
-        <w:t>Benchmark</w:t>
-      </w:r>
-      <w:proofErr w:type="spellEnd"/>
-      <w:r>
-        <w:rPr>
-          <w:b/>
-          <w:sz w:val="24"/>
-          <w:szCs w:val="24"/>
-        </w:rPr>
-        <w:t xml:space="preserve">: </w:t>
-      </w:r>
-      <w:proofErr w:type="spellStart"/>
-      <w:r>
-        <w:rPr>
-          <w:b/>
-          <w:sz w:val="24"/>
-          <w:szCs w:val="24"/>
-        </w:rPr>
-        <w:t>Read</w:t>
-      </w:r>
-      <w:proofErr w:type="spellEnd"/>
-      <w:r>
-        <w:rPr>
-          <w:b/>
-          <w:sz w:val="24"/>
-          <w:szCs w:val="24"/>
-        </w:rPr>
-        <w:br/>
-      </w:r>
-      <w:r>
-        <w:rPr>
-          <w:b/>
-          <w:noProof/>
-          <w:sz w:val="24"/>
-          <w:szCs w:val="24"/>
-          <w:lang w:eastAsia="es-AR"/>
-        </w:rPr>
-        <w:drawing>
-          <wp:inline distT="0" distB="0" distL="0" distR="0">
-            <wp:extent cx="4857750" cy="4882492"/>
-            <wp:effectExtent l="0" t="0" r="0" b="0"/>
-            <wp:docPr id="5" name="Imagen 5"/>
-            <wp:cNvGraphicFramePr>
-              <a:graphicFrameLocks xmlns:a="http://schemas.openxmlformats.org/drawingml/2006/main" noChangeAspect="1"/>
-            </wp:cNvGraphicFramePr>
-            <a:graphic xmlns:a="http://schemas.openxmlformats.org/drawingml/2006/main">
-              <a:graphicData uri="http://schemas.openxmlformats.org/drawingml/2006/picture">
-                <pic:pic xmlns:pic="http://schemas.openxmlformats.org/drawingml/2006/picture">
-                  <pic:nvPicPr>
-                    <pic:cNvPr id="5" name="degr -brench.JPG"/>
+                    <pic:cNvPr id="8" name="degr- file.JPG"/>
                     <pic:cNvPicPr/>
                   </pic:nvPicPr>
                   <pic:blipFill>
@@ -1358,7 +1240,7 @@
                   <pic:spPr>
                     <a:xfrm>
                       <a:off x="0" y="0"/>
-                      <a:ext cx="4864729" cy="4889507"/>
+                      <a:ext cx="4854626" cy="4904080"/>
                     </a:xfrm>
                     <a:prstGeom prst="rect">
                       <a:avLst/>
@@ -1373,22 +1255,128 @@
     </w:p>
     <w:p>
       <w:pPr>
-        <w:pStyle w:val="Prrafodelista"/>
         <w:rPr>
           <w:b/>
           <w:sz w:val="24"/>
           <w:szCs w:val="24"/>
         </w:rPr>
       </w:pPr>
+      <w:r>
+        <w:rPr>
+          <w:b/>
+          <w:sz w:val="24"/>
+          <w:szCs w:val="24"/>
+        </w:rPr>
+        <w:br w:type="page"/>
+      </w:r>
     </w:p>
     <w:p>
       <w:pPr>
+        <w:pStyle w:val="Prrafodelista"/>
+        <w:numPr>
+          <w:ilvl w:val="1"/>
+          <w:numId w:val="1"/>
+        </w:numPr>
         <w:rPr>
           <w:b/>
           <w:sz w:val="24"/>
           <w:szCs w:val="24"/>
         </w:rPr>
       </w:pPr>
+      <w:r>
+        <w:rPr>
+          <w:b/>
+          <w:sz w:val="24"/>
+          <w:szCs w:val="24"/>
+        </w:rPr>
+        <w:lastRenderedPageBreak/>
+        <w:t xml:space="preserve">Drive </w:t>
+      </w:r>
+      <w:proofErr w:type="spellStart"/>
+      <w:r>
+        <w:rPr>
+          <w:b/>
+          <w:sz w:val="24"/>
+          <w:szCs w:val="24"/>
+        </w:rPr>
+        <w:t>Benchmark</w:t>
+      </w:r>
+      <w:proofErr w:type="spellEnd"/>
+      <w:r>
+        <w:rPr>
+          <w:b/>
+          <w:sz w:val="24"/>
+          <w:szCs w:val="24"/>
+        </w:rPr>
+        <w:t xml:space="preserve">: </w:t>
+      </w:r>
+      <w:proofErr w:type="spellStart"/>
+      <w:r>
+        <w:rPr>
+          <w:b/>
+          <w:sz w:val="24"/>
+          <w:szCs w:val="24"/>
+        </w:rPr>
+        <w:t>Read</w:t>
+      </w:r>
+      <w:proofErr w:type="spellEnd"/>
+    </w:p>
+    <w:p>
+      <w:pPr>
+        <w:ind w:left="1080"/>
+        <w:rPr>
+          <w:b/>
+          <w:sz w:val="24"/>
+          <w:szCs w:val="24"/>
+        </w:rPr>
+      </w:pPr>
+      <w:r>
+        <w:rPr>
+          <w:noProof/>
+          <w:lang w:eastAsia="es-AR"/>
+        </w:rPr>
+        <w:drawing>
+          <wp:inline distT="0" distB="0" distL="0" distR="0">
+            <wp:extent cx="4823656" cy="4848225"/>
+            <wp:effectExtent l="0" t="0" r="0" b="0"/>
+            <wp:docPr id="9" name="Imagen 9"/>
+            <wp:cNvGraphicFramePr>
+              <a:graphicFrameLocks xmlns:a="http://schemas.openxmlformats.org/drawingml/2006/main" noChangeAspect="1"/>
+            </wp:cNvGraphicFramePr>
+            <a:graphic xmlns:a="http://schemas.openxmlformats.org/drawingml/2006/main">
+              <a:graphicData uri="http://schemas.openxmlformats.org/drawingml/2006/picture">
+                <pic:pic xmlns:pic="http://schemas.openxmlformats.org/drawingml/2006/picture">
+                  <pic:nvPicPr>
+                    <pic:cNvPr id="9" name="degr -brench.JPG"/>
+                    <pic:cNvPicPr/>
+                  </pic:nvPicPr>
+                  <pic:blipFill>
+                    <a:blip r:embed="rId9">
+                      <a:extLst>
+                        <a:ext uri="{28A0092B-C50C-407E-A947-70E740481C1C}">
+                          <a14:useLocalDpi xmlns:a14="http://schemas.microsoft.com/office/drawing/2010/main" val="0"/>
+                        </a:ext>
+                      </a:extLst>
+                    </a:blip>
+                    <a:stretch>
+                      <a:fillRect/>
+                    </a:stretch>
+                  </pic:blipFill>
+                  <pic:spPr>
+                    <a:xfrm>
+                      <a:off x="0" y="0"/>
+                      <a:ext cx="4828376" cy="4852969"/>
+                    </a:xfrm>
+                    <a:prstGeom prst="rect">
+                      <a:avLst/>
+                    </a:prstGeom>
+                  </pic:spPr>
+                </pic:pic>
+              </a:graphicData>
+            </a:graphic>
+          </wp:inline>
+        </w:drawing>
+      </w:r>
     </w:p>
     <w:p>
       <w:pPr>
@@ -3682,109 +3670,20 @@
     <w:p>
       <w:pPr>
         <w:pStyle w:val="Prrafodelista"/>
-        <w:numPr>
-          <w:ilvl w:val="0"/>
-          <w:numId w:val="2"/>
-        </w:numPr>
         <w:rPr>
           <w:sz w:val="24"/>
           <w:szCs w:val="24"/>
         </w:rPr>
       </w:pPr>
-      <w:r>
-        <w:rPr>
-          <w:b/>
-          <w:sz w:val="24"/>
-          <w:szCs w:val="24"/>
-        </w:rPr>
-        <w:lastRenderedPageBreak/>
-        <w:t>El comportamiento del RAID en estado normal y estado degradado fue el mismo. En caso de que no lo haya sido indique si el comportamiento que se produjo fue el que pensó que se iba a producir</w:t>
-      </w:r>
-      <w:r>
-        <w:rPr>
-          <w:b/>
-          <w:sz w:val="24"/>
-          <w:szCs w:val="24"/>
-        </w:rPr>
-        <w:br/>
-      </w:r>
-      <w:r>
-        <w:rPr>
-          <w:sz w:val="24"/>
-          <w:szCs w:val="24"/>
-        </w:rPr>
-        <w:t>El comportamiento no fue el mismo</w:t>
-      </w:r>
-      <w:r>
-        <w:rPr>
-          <w:sz w:val="24"/>
-          <w:szCs w:val="24"/>
-        </w:rPr>
-        <w:t>, porque e</w:t>
-      </w:r>
-      <w:r>
-        <w:rPr>
-          <w:sz w:val="24"/>
-          <w:szCs w:val="24"/>
-        </w:rPr>
-        <w:t xml:space="preserve">n este caso el sistema </w:t>
-      </w:r>
-      <w:r>
-        <w:rPr>
-          <w:sz w:val="24"/>
-          <w:szCs w:val="24"/>
-        </w:rPr>
-        <w:t>pasó a una “Operación degradada”,</w:t>
-      </w:r>
-      <w:r>
-        <w:rPr>
-          <w:sz w:val="24"/>
-          <w:szCs w:val="24"/>
-        </w:rPr>
-        <w:t xml:space="preserve"> </w:t>
-      </w:r>
-      <w:r>
-        <w:rPr>
-          <w:sz w:val="24"/>
-          <w:szCs w:val="24"/>
-        </w:rPr>
-        <w:t>es decir</w:t>
-      </w:r>
-      <w:r>
-        <w:rPr>
-          <w:sz w:val="24"/>
-          <w:szCs w:val="24"/>
-        </w:rPr>
-        <w:t xml:space="preserve"> tiene un disco menos y el hardware que queda</w:t>
-      </w:r>
-      <w:r>
-        <w:rPr>
-          <w:sz w:val="24"/>
-          <w:szCs w:val="24"/>
-        </w:rPr>
-        <w:t xml:space="preserve"> </w:t>
-      </w:r>
-      <w:r>
-        <w:rPr>
-          <w:sz w:val="24"/>
-          <w:szCs w:val="24"/>
-        </w:rPr>
-        <w:t>func</w:t>
-      </w:r>
-      <w:r>
-        <w:rPr>
-          <w:sz w:val="24"/>
-          <w:szCs w:val="24"/>
-        </w:rPr>
-        <w:t>ionando tiene que compensar esta pérdida y esto se ve reflejado en las pruebas de performance.</w:t>
-      </w:r>
-      <w:r>
-        <w:rPr>
-          <w:sz w:val="24"/>
-          <w:szCs w:val="24"/>
-        </w:rPr>
-        <w:br/>
-      </w:r>
+    </w:p>
+    <w:p>
+      <w:pPr>
+        <w:pStyle w:val="Prrafodelista"/>
+        <w:rPr>
+          <w:sz w:val="24"/>
+          <w:szCs w:val="24"/>
+        </w:rPr>
+      </w:pPr>
     </w:p>
     <w:p>
       <w:pPr>
@@ -3794,7 +3693,6 @@
           <w:numId w:val="2"/>
         </w:numPr>
         <w:rPr>
-          <w:b/>
           <w:sz w:val="24"/>
           <w:szCs w:val="24"/>
         </w:rPr>
@@ -3805,6 +3703,114 @@
           <w:sz w:val="24"/>
           <w:szCs w:val="24"/>
         </w:rPr>
+        <w:lastRenderedPageBreak/>
+        <w:t>El comportamiento del RAID en estado normal y estado degradado fue el mismo. En caso de que no lo haya sido indique si el comportamiento que se produjo fue el que pensó que se iba a producir</w:t>
+      </w:r>
+      <w:r>
+        <w:rPr>
+          <w:b/>
+          <w:sz w:val="24"/>
+          <w:szCs w:val="24"/>
+        </w:rPr>
+        <w:br/>
+      </w:r>
+      <w:r>
+        <w:rPr>
+          <w:sz w:val="24"/>
+          <w:szCs w:val="24"/>
+        </w:rPr>
+        <w:t>El comportamiento no fue el mismo</w:t>
+      </w:r>
+      <w:r>
+        <w:rPr>
+          <w:sz w:val="24"/>
+          <w:szCs w:val="24"/>
+        </w:rPr>
+        <w:t>, porque e</w:t>
+      </w:r>
+      <w:r>
+        <w:rPr>
+          <w:sz w:val="24"/>
+          <w:szCs w:val="24"/>
+        </w:rPr>
+        <w:t xml:space="preserve">n este caso el sistema </w:t>
+      </w:r>
+      <w:r>
+        <w:rPr>
+          <w:sz w:val="24"/>
+          <w:szCs w:val="24"/>
+        </w:rPr>
+        <w:t>pasó a una “Operación degradada”,</w:t>
+      </w:r>
+      <w:r>
+        <w:rPr>
+          <w:sz w:val="24"/>
+          <w:szCs w:val="24"/>
+        </w:rPr>
+        <w:t xml:space="preserve"> </w:t>
+      </w:r>
+      <w:r>
+        <w:rPr>
+          <w:sz w:val="24"/>
+          <w:szCs w:val="24"/>
+        </w:rPr>
+        <w:t>es decir</w:t>
+      </w:r>
+      <w:r>
+        <w:rPr>
+          <w:sz w:val="24"/>
+          <w:szCs w:val="24"/>
+        </w:rPr>
+        <w:t xml:space="preserve"> tiene un disco menos y el hardware que queda</w:t>
+      </w:r>
+      <w:r>
+        <w:rPr>
+          <w:sz w:val="24"/>
+          <w:szCs w:val="24"/>
+        </w:rPr>
+        <w:t xml:space="preserve"> </w:t>
+      </w:r>
+      <w:r>
+        <w:rPr>
+          <w:sz w:val="24"/>
+          <w:szCs w:val="24"/>
+        </w:rPr>
+        <w:t>func</w:t>
+      </w:r>
+      <w:r>
+        <w:rPr>
+          <w:sz w:val="24"/>
+          <w:szCs w:val="24"/>
+        </w:rPr>
+        <w:t>ionando tiene que compensar esta pérdida y esto se ve reflejado en las pruebas de performance.</w:t>
+      </w:r>
+      <w:r>
+        <w:rPr>
+          <w:sz w:val="24"/>
+          <w:szCs w:val="24"/>
+        </w:rPr>
+        <w:br/>
+      </w:r>
+    </w:p>
+    <w:p>
+      <w:pPr>
+        <w:pStyle w:val="Prrafodelista"/>
+        <w:numPr>
+          <w:ilvl w:val="0"/>
+          <w:numId w:val="2"/>
+        </w:numPr>
+        <w:rPr>
+          <w:b/>
+          <w:sz w:val="24"/>
+          <w:szCs w:val="24"/>
+        </w:rPr>
+      </w:pPr>
+      <w:r>
+        <w:rPr>
+          <w:b/>
+          <w:sz w:val="24"/>
+          <w:szCs w:val="24"/>
+        </w:rPr>
         <w:t>A qué se debe el comportamiento que mostró el RAID.</w:t>
       </w:r>
       <w:r>
@@ -3915,8 +3921,6 @@
         </w:rPr>
         <w:t xml:space="preserve"> de la paridad para la redundancia.</w:t>
       </w:r>
-      <w:bookmarkStart w:id="0" w:name="_GoBack"/>
-      <w:bookmarkEnd w:id="0"/>
     </w:p>
     <w:sectPr>
       <w:pgSz w:w="11906" w:h="16838"/>

</xml_diff>